<commit_message>
18 del 12 2
</commit_message>
<xml_diff>
--- a/cv.Avendaño.docx
+++ b/cv.Avendaño.docx
@@ -534,23 +534,7 @@
             <w:sz w:val="28"/>
             <w:u w:val="thick" w:color="2E5B74"/>
           </w:rPr>
-          <w:t>https://www</w:t>
-        </w:r>
-        <w:r>
-          <w:rPr>
-            <w:color w:val="0047A2"/>
-            <w:sz w:val="28"/>
-            <w:u w:val="thick" w:color="2E5B74"/>
-          </w:rPr>
-          <w:t>.linkedi</w:t>
-        </w:r>
-        <w:r>
-          <w:rPr>
-            <w:color w:val="0047A2"/>
-            <w:sz w:val="28"/>
-            <w:u w:val="thick" w:color="2E5B74"/>
-          </w:rPr>
-          <w:t>n.com/</w:t>
+          <w:t>https://www.linkedin.com/</w:t>
         </w:r>
       </w:hyperlink>
       <w:r>
@@ -975,6 +959,53 @@
       </w:pPr>
       <w:r>
         <w:rPr>
+          <w:rFonts w:ascii="Segoe UI" w:hAnsi="Segoe UI" w:cs="Segoe UI"/>
+          <w:b/>
+          <w:bCs/>
+          <w:shd w:val="clear" w:color="auto" w:fill="FFFFFF"/>
+        </w:rPr>
+        <w:t xml:space="preserve">QA/QC </w:t>
+      </w:r>
+      <w:proofErr w:type="spellStart"/>
+      <w:r>
+        <w:rPr>
+          <w:rFonts w:ascii="Segoe UI" w:hAnsi="Segoe UI" w:cs="Segoe UI"/>
+          <w:b/>
+          <w:bCs/>
+          <w:shd w:val="clear" w:color="auto" w:fill="FFFFFF"/>
+        </w:rPr>
+        <w:t>tester</w:t>
+      </w:r>
+      <w:proofErr w:type="spellEnd"/>
+      <w:r>
+        <w:rPr>
+          <w:rFonts w:ascii="Segoe UI" w:hAnsi="Segoe UI" w:cs="Segoe UI"/>
+          <w:b/>
+          <w:bCs/>
+          <w:shd w:val="clear" w:color="auto" w:fill="FFFFFF"/>
+        </w:rPr>
+        <w:t xml:space="preserve"> </w:t>
+      </w:r>
+      <w:proofErr w:type="spellStart"/>
+      <w:r>
+        <w:rPr>
+          <w:rFonts w:ascii="Segoe UI" w:hAnsi="Segoe UI" w:cs="Segoe UI"/>
+          <w:b/>
+          <w:bCs/>
+          <w:shd w:val="clear" w:color="auto" w:fill="FFFFFF"/>
+        </w:rPr>
+        <w:t>trainee</w:t>
+      </w:r>
+      <w:proofErr w:type="spellEnd"/>
+      <w:r>
+        <w:rPr>
+          <w:rFonts w:ascii="Segoe UI" w:hAnsi="Segoe UI" w:cs="Segoe UI"/>
+          <w:shd w:val="clear" w:color="auto" w:fill="FFFFFF"/>
+        </w:rPr>
+        <w:t xml:space="preserve">: </w:t>
+      </w:r>
+      <w:r>
+        <w:rPr>
           <w:b/>
           <w:w w:val="110"/>
         </w:rPr>
@@ -995,6 +1026,13 @@
           <w:w w:val="110"/>
         </w:rPr>
         <w:t xml:space="preserve"> </w:t>
+      </w:r>
+      <w:r>
+        <w:rPr>
+          <w:b/>
+          <w:w w:val="110"/>
+        </w:rPr>
+        <w:t xml:space="preserve">- concluido - </w:t>
       </w:r>
       <w:r>
         <w:rPr>
@@ -1132,21 +1170,12 @@
         </w:rPr>
         <w:t xml:space="preserve"> </w:t>
       </w:r>
-      <w:proofErr w:type="gramStart"/>
-      <w:r>
-        <w:rPr>
-          <w:b/>
-          <w:w w:val="110"/>
-        </w:rPr>
-        <w:t>HTML,  CSS</w:t>
-      </w:r>
-      <w:proofErr w:type="gramEnd"/>
-      <w:r>
-        <w:rPr>
-          <w:b/>
-          <w:w w:val="110"/>
-        </w:rPr>
-        <w:t xml:space="preserve">  y</w:t>
+      <w:r>
+        <w:rPr>
+          <w:b/>
+          <w:w w:val="110"/>
+        </w:rPr>
+        <w:t>HTML,  CSS  y</w:t>
       </w:r>
       <w:r>
         <w:rPr>
@@ -2651,7 +2680,6 @@
               </w:rPr>
               <w:t xml:space="preserve"> </w:t>
             </w:r>
-            <w:proofErr w:type="gramStart"/>
             <w:r>
               <w:rPr>
                 <w:w w:val="115"/>
@@ -2671,7 +2699,6 @@
               </w:rPr>
               <w:t>contenidos</w:t>
             </w:r>
-            <w:proofErr w:type="gramEnd"/>
             <w:r>
               <w:rPr>
                 <w:spacing w:val="-2"/>
@@ -2969,7 +2996,6 @@
               <w:t xml:space="preserve"> </w:t>
             </w:r>
             <w:proofErr w:type="spellStart"/>
-            <w:proofErr w:type="gramStart"/>
             <w:r>
               <w:rPr>
                 <w:w w:val="115"/>
@@ -2990,7 +3016,6 @@
               </w:rPr>
               <w:t>.</w:t>
             </w:r>
-            <w:proofErr w:type="gramEnd"/>
             <w:r>
               <w:rPr>
                 <w:spacing w:val="-2"/>
@@ -5066,14 +5091,7 @@
         <w:rPr>
           <w:w w:val="110"/>
         </w:rPr>
-        <w:t>#</w:t>
-      </w:r>
-      <w:proofErr w:type="gramStart"/>
-      <w:r>
-        <w:rPr>
-          <w:w w:val="110"/>
-        </w:rPr>
-        <w:t>506</w:t>
+        <w:t>#506</w:t>
       </w:r>
       <w:r>
         <w:rPr>
@@ -5088,7 +5106,6 @@
         </w:rPr>
         <w:t>.</w:t>
       </w:r>
-      <w:proofErr w:type="gramEnd"/>
       <w:r>
         <w:rPr>
           <w:spacing w:val="-8"/>
@@ -5281,7 +5298,6 @@
         </w:rPr>
         <w:t xml:space="preserve"> </w:t>
       </w:r>
-      <w:proofErr w:type="gramStart"/>
       <w:r>
         <w:rPr>
           <w:b/>
@@ -5305,7 +5321,6 @@
         </w:rPr>
         <w:t>,</w:t>
       </w:r>
-      <w:proofErr w:type="gramEnd"/>
       <w:r>
         <w:rPr>
           <w:spacing w:val="-8"/>
@@ -5512,31 +5527,22 @@
           <w:spacing w:val="-2"/>
           <w:w w:val="115"/>
         </w:rPr>
-        <w:t>CS</w:t>
-      </w:r>
-      <w:proofErr w:type="gramStart"/>
+        <w:t>CS6</w:t>
+      </w:r>
+      <w:r>
+        <w:rPr>
+          <w:spacing w:val="-6"/>
+          <w:w w:val="115"/>
+        </w:rPr>
+        <w:t xml:space="preserve"> </w:t>
+      </w:r>
       <w:r>
         <w:rPr>
           <w:spacing w:val="-2"/>
           <w:w w:val="115"/>
         </w:rPr>
-        <w:t>6</w:t>
-      </w:r>
-      <w:r>
-        <w:rPr>
-          <w:spacing w:val="-6"/>
-          <w:w w:val="115"/>
-        </w:rPr>
-        <w:t xml:space="preserve"> </w:t>
-      </w:r>
-      <w:r>
-        <w:rPr>
-          <w:spacing w:val="-2"/>
-          <w:w w:val="115"/>
-        </w:rPr>
         <w:t>.</w:t>
       </w:r>
-      <w:proofErr w:type="gramEnd"/>
       <w:r>
         <w:rPr>
           <w:spacing w:val="-12"/>
@@ -5775,7 +5781,6 @@
         </w:rPr>
         <w:t xml:space="preserve"> </w:t>
       </w:r>
-      <w:proofErr w:type="gramStart"/>
       <w:r>
         <w:rPr>
           <w:b/>
@@ -5797,7 +5802,6 @@
         </w:rPr>
         <w:t>;</w:t>
       </w:r>
-      <w:proofErr w:type="gramEnd"/>
       <w:r>
         <w:rPr>
           <w:spacing w:val="8"/>

</xml_diff>